<commit_message>
correct the cox model
</commit_message>
<xml_diff>
--- a/template.docx
+++ b/template.docx
@@ -116,11 +116,19 @@
       <w:r>
         <w:br/>
       </w:r>
+      <w:proofErr w:type="spellStart"/>
       <w:r>
         <w:rPr>
           <w:rStyle w:val="NormalTok"/>
         </w:rPr>
-        <w:t xml:space="preserve">plot_hist_ag </w:t>
+        <w:t>plot_hist_ag</w:t>
+      </w:r>
+      <w:proofErr w:type="spellEnd"/>
+      <w:r>
+        <w:rPr>
+          <w:rStyle w:val="NormalTok"/>
+        </w:rPr>
+        <w:t xml:space="preserve"> </w:t>
       </w:r>
       <w:r>
         <w:rPr>
@@ -132,7 +140,21 @@
         <w:rPr>
           <w:rStyle w:val="NormalTok"/>
         </w:rPr>
-        <w:t xml:space="preserve"> aort </w:t>
+        <w:t xml:space="preserve"> </w:t>
+      </w:r>
+      <w:proofErr w:type="spellStart"/>
+      <w:r>
+        <w:rPr>
+          <w:rStyle w:val="NormalTok"/>
+        </w:rPr>
+        <w:t>aort</w:t>
+      </w:r>
+      <w:proofErr w:type="spellEnd"/>
+      <w:r>
+        <w:rPr>
+          <w:rStyle w:val="NormalTok"/>
+        </w:rPr>
+        <w:t xml:space="preserve"> </w:t>
       </w:r>
       <w:r>
         <w:rPr>
@@ -149,29 +171,47 @@
         </w:rPr>
         <w:t xml:space="preserve">  </w:t>
       </w:r>
+      <w:proofErr w:type="spellStart"/>
       <w:r>
         <w:rPr>
           <w:rStyle w:val="FunctionTok"/>
         </w:rPr>
         <w:t>ggplot</w:t>
       </w:r>
+      <w:proofErr w:type="spellEnd"/>
       <w:r>
         <w:rPr>
           <w:rStyle w:val="NormalTok"/>
         </w:rPr>
         <w:t>(</w:t>
       </w:r>
+      <w:proofErr w:type="spellStart"/>
       <w:r>
         <w:rPr>
           <w:rStyle w:val="FunctionTok"/>
         </w:rPr>
         <w:t>aes</w:t>
       </w:r>
+      <w:proofErr w:type="spellEnd"/>
       <w:r>
         <w:rPr>
           <w:rStyle w:val="NormalTok"/>
         </w:rPr>
-        <w:t xml:space="preserve">(ao_gradient)) </w:t>
+        <w:t>(</w:t>
+      </w:r>
+      <w:proofErr w:type="spellStart"/>
+      <w:r>
+        <w:rPr>
+          <w:rStyle w:val="NormalTok"/>
+        </w:rPr>
+        <w:t>ao_gradient</w:t>
+      </w:r>
+      <w:proofErr w:type="spellEnd"/>
+      <w:r>
+        <w:rPr>
+          <w:rStyle w:val="NormalTok"/>
+        </w:rPr>
+        <w:t xml:space="preserve">)) </w:t>
       </w:r>
       <w:r>
         <w:rPr>
@@ -188,24 +228,28 @@
         </w:rPr>
         <w:t xml:space="preserve">  </w:t>
       </w:r>
+      <w:proofErr w:type="spellStart"/>
       <w:r>
         <w:rPr>
           <w:rStyle w:val="FunctionTok"/>
         </w:rPr>
         <w:t>geom_histogram</w:t>
       </w:r>
+      <w:proofErr w:type="spellEnd"/>
       <w:r>
         <w:rPr>
           <w:rStyle w:val="NormalTok"/>
         </w:rPr>
         <w:t>(</w:t>
       </w:r>
+      <w:proofErr w:type="spellStart"/>
       <w:r>
         <w:rPr>
           <w:rStyle w:val="FunctionTok"/>
         </w:rPr>
         <w:t>aes</w:t>
       </w:r>
+      <w:proofErr w:type="spellEnd"/>
       <w:r>
         <w:rPr>
           <w:rStyle w:val="NormalTok"/>
@@ -218,11 +262,19 @@
         </w:rPr>
         <w:t>y =</w:t>
       </w:r>
+      <w:proofErr w:type="gramStart"/>
       <w:r>
         <w:rPr>
           <w:rStyle w:val="NormalTok"/>
         </w:rPr>
-        <w:t xml:space="preserve"> ..density..),</w:t>
+        <w:t xml:space="preserve"> ..</w:t>
+      </w:r>
+      <w:proofErr w:type="gramEnd"/>
+      <w:r>
+        <w:rPr>
+          <w:rStyle w:val="NormalTok"/>
+        </w:rPr>
+        <w:t>density..),</w:t>
       </w:r>
       <w:r>
         <w:br/>
@@ -305,12 +357,14 @@
         </w:rPr>
         <w:t xml:space="preserve">  </w:t>
       </w:r>
+      <w:proofErr w:type="spellStart"/>
       <w:r>
         <w:rPr>
           <w:rStyle w:val="FunctionTok"/>
         </w:rPr>
         <w:t>geom_density</w:t>
       </w:r>
+      <w:proofErr w:type="spellEnd"/>
       <w:r>
         <w:rPr>
           <w:rStyle w:val="NormalTok"/>
@@ -401,11 +455,19 @@
         </w:rPr>
         <w:t>(</w:t>
       </w:r>
+      <w:proofErr w:type="spellStart"/>
       <w:r>
         <w:rPr>
           <w:rStyle w:val="AttributeTok"/>
         </w:rPr>
-        <w:t>legend.position=</w:t>
+        <w:t>legend.position</w:t>
+      </w:r>
+      <w:proofErr w:type="spellEnd"/>
+      <w:r>
+        <w:rPr>
+          <w:rStyle w:val="AttributeTok"/>
+        </w:rPr>
+        <w:t>=</w:t>
       </w:r>
       <w:r>
         <w:rPr>
@@ -434,12 +496,14 @@
         </w:rPr>
         <w:t xml:space="preserve">  </w:t>
       </w:r>
+      <w:proofErr w:type="spellStart"/>
       <w:r>
         <w:rPr>
           <w:rStyle w:val="FunctionTok"/>
         </w:rPr>
         <w:t>theme_bw</w:t>
       </w:r>
+      <w:proofErr w:type="spellEnd"/>
       <w:r>
         <w:rPr>
           <w:rStyle w:val="NormalTok"/>
@@ -449,12 +513,14 @@
       <w:r>
         <w:br/>
       </w:r>
+      <w:proofErr w:type="spellStart"/>
       <w:r>
         <w:rPr>
           <w:rStyle w:val="NormalTok"/>
         </w:rPr>
         <w:t>plot_hist_ag</w:t>
       </w:r>
+      <w:proofErr w:type="spellEnd"/>
     </w:p>
     <w:p>
       <w:pPr>
@@ -591,9 +657,11 @@
             <w:pPr>
               <w:pStyle w:val="BodyText3"/>
             </w:pPr>
+            <w:proofErr w:type="spellStart"/>
             <w:r>
               <w:t>tstart</w:t>
             </w:r>
+            <w:proofErr w:type="spellEnd"/>
           </w:p>
         </w:tc>
         <w:tc>
@@ -616,9 +684,11 @@
             <w:pPr>
               <w:pStyle w:val="BodyText3"/>
             </w:pPr>
+            <w:proofErr w:type="spellStart"/>
             <w:r>
               <w:t>tstop</w:t>
             </w:r>
+            <w:proofErr w:type="spellEnd"/>
           </w:p>
         </w:tc>
         <w:tc>
@@ -666,9 +736,11 @@
             <w:pPr>
               <w:pStyle w:val="BodyText3"/>
             </w:pPr>
+            <w:proofErr w:type="spellStart"/>
             <w:r>
               <w:t>sqrt_aort_grad</w:t>
             </w:r>
+            <w:proofErr w:type="spellEnd"/>
           </w:p>
         </w:tc>
         <w:tc>
@@ -691,9 +763,11 @@
             <w:pPr>
               <w:pStyle w:val="BodyText3"/>
             </w:pPr>
+            <w:proofErr w:type="spellStart"/>
             <w:r>
               <w:t>oper</w:t>
             </w:r>
+            <w:proofErr w:type="spellEnd"/>
           </w:p>
         </w:tc>
         <w:tc>
@@ -1831,7 +1905,7 @@
   <w:abstractNum w:abstractNumId="1" w15:restartNumberingAfterBreak="0">
     <w:nsid w:val="FFFFFF7C"/>
     <w:multiLevelType w:val="singleLevel"/>
-    <w:tmpl w:val="A6CA27EA"/>
+    <w:tmpl w:val="9FA618D2"/>
     <w:lvl w:ilvl="0">
       <w:start w:val="1"/>
       <w:numFmt w:val="decimal"/>
@@ -1848,7 +1922,7 @@
   <w:abstractNum w:abstractNumId="2" w15:restartNumberingAfterBreak="0">
     <w:nsid w:val="FFFFFF7D"/>
     <w:multiLevelType w:val="singleLevel"/>
-    <w:tmpl w:val="B11C344C"/>
+    <w:tmpl w:val="A01E50F8"/>
     <w:lvl w:ilvl="0">
       <w:start w:val="1"/>
       <w:numFmt w:val="decimal"/>
@@ -1865,7 +1939,7 @@
   <w:abstractNum w:abstractNumId="3" w15:restartNumberingAfterBreak="0">
     <w:nsid w:val="FFFFFF7E"/>
     <w:multiLevelType w:val="singleLevel"/>
-    <w:tmpl w:val="578CFA58"/>
+    <w:tmpl w:val="E5AC73FA"/>
     <w:lvl w:ilvl="0">
       <w:start w:val="1"/>
       <w:numFmt w:val="decimal"/>
@@ -1882,7 +1956,7 @@
   <w:abstractNum w:abstractNumId="4" w15:restartNumberingAfterBreak="0">
     <w:nsid w:val="FFFFFF7F"/>
     <w:multiLevelType w:val="singleLevel"/>
-    <w:tmpl w:val="9B64F854"/>
+    <w:tmpl w:val="C7860526"/>
     <w:lvl w:ilvl="0">
       <w:start w:val="1"/>
       <w:numFmt w:val="decimal"/>
@@ -1899,7 +1973,7 @@
   <w:abstractNum w:abstractNumId="5" w15:restartNumberingAfterBreak="0">
     <w:nsid w:val="FFFFFF80"/>
     <w:multiLevelType w:val="singleLevel"/>
-    <w:tmpl w:val="17F6BD28"/>
+    <w:tmpl w:val="18C47E2E"/>
     <w:lvl w:ilvl="0">
       <w:start w:val="1"/>
       <w:numFmt w:val="bullet"/>
@@ -1919,7 +1993,7 @@
   <w:abstractNum w:abstractNumId="6" w15:restartNumberingAfterBreak="0">
     <w:nsid w:val="FFFFFF81"/>
     <w:multiLevelType w:val="singleLevel"/>
-    <w:tmpl w:val="8864FF8A"/>
+    <w:tmpl w:val="9E2A16CC"/>
     <w:lvl w:ilvl="0">
       <w:start w:val="1"/>
       <w:numFmt w:val="bullet"/>
@@ -1939,7 +2013,7 @@
   <w:abstractNum w:abstractNumId="7" w15:restartNumberingAfterBreak="0">
     <w:nsid w:val="FFFFFF82"/>
     <w:multiLevelType w:val="singleLevel"/>
-    <w:tmpl w:val="93E2D986"/>
+    <w:tmpl w:val="6CDC9536"/>
     <w:lvl w:ilvl="0">
       <w:start w:val="1"/>
       <w:numFmt w:val="bullet"/>
@@ -1959,7 +2033,7 @@
   <w:abstractNum w:abstractNumId="8" w15:restartNumberingAfterBreak="0">
     <w:nsid w:val="FFFFFF83"/>
     <w:multiLevelType w:val="singleLevel"/>
-    <w:tmpl w:val="A9604C0A"/>
+    <w:tmpl w:val="609A52B6"/>
     <w:lvl w:ilvl="0">
       <w:start w:val="1"/>
       <w:numFmt w:val="bullet"/>
@@ -1979,7 +2053,7 @@
   <w:abstractNum w:abstractNumId="9" w15:restartNumberingAfterBreak="0">
     <w:nsid w:val="FFFFFF88"/>
     <w:multiLevelType w:val="singleLevel"/>
-    <w:tmpl w:val="2310924A"/>
+    <w:tmpl w:val="3AA2C016"/>
     <w:lvl w:ilvl="0">
       <w:start w:val="1"/>
       <w:numFmt w:val="decimal"/>
@@ -1996,7 +2070,7 @@
   <w:abstractNum w:abstractNumId="10" w15:restartNumberingAfterBreak="0">
     <w:nsid w:val="FFFFFF89"/>
     <w:multiLevelType w:val="singleLevel"/>
-    <w:tmpl w:val="256624BC"/>
+    <w:tmpl w:val="7022323A"/>
     <w:lvl w:ilvl="0">
       <w:start w:val="1"/>
       <w:numFmt w:val="bullet"/>
@@ -2965,7 +3039,7 @@
     <w:name w:val="Verbatim Char"/>
     <w:basedOn w:val="CaptionChar"/>
     <w:link w:val="SourceCode"/>
-    <w:rsid w:val="00CF437A"/>
+    <w:rsid w:val="00C839B7"/>
     <w:rPr>
       <w:rFonts w:ascii="Consolas" w:hAnsi="Consolas"/>
       <w:sz w:val="16"/>
@@ -3011,7 +3085,7 @@
     <w:name w:val="Source Code"/>
     <w:basedOn w:val="Normal"/>
     <w:link w:val="VerbatimChar"/>
-    <w:rsid w:val="00CF437A"/>
+    <w:rsid w:val="00C839B7"/>
     <w:pPr>
       <w:pBdr>
         <w:top w:val="double" w:sz="6" w:space="1" w:color="auto"/>
@@ -3022,7 +3096,7 @@
       <w:shd w:val="clear" w:color="auto" w:fill="F8F8F8"/>
       <w:wordWrap w:val="0"/>
       <w:spacing w:after="0"/>
-      <w:ind w:left="144" w:right="1872"/>
+      <w:ind w:left="144" w:right="144"/>
     </w:pPr>
     <w:rPr>
       <w:rFonts w:ascii="Consolas" w:hAnsi="Consolas"/>

</xml_diff>